<commit_message>
foxsen published a site update
</commit_message>
<xml_diff>
--- a/bookdown.docx
+++ b/bookdown.docx
@@ -60928,6 +60928,11 @@
     </w:p>
     <w:bookmarkEnd w:id="305"/>
     <w:bookmarkEnd w:id="306"/>
+    <w:p>
+      <w:r>
+        <w:br w:type="page"/>
+      </w:r>
+    </w:p>
     <w:bookmarkEnd w:id="307"/>
     <w:bookmarkStart w:id="312" w:name="相关资源"/>
     <w:p>
@@ -60943,15 +60948,6 @@
       <w:pPr>
         <w:pStyle w:val="4"/>
       </w:pPr>
-      <w:r>
-        <w:rPr>
-          <w:rStyle w:val="SectionNumber"/>
-        </w:rPr>
-        <w:t xml:space="preserve">12.7</w:t>
-      </w:r>
-      <w:r>
-        <w:tab/>
-      </w:r>
       <w:r>
         <w:t xml:space="preserve">自动生成的各种格式</w:t>
       </w:r>

</xml_diff>